<commit_message>
pushing a new resume
</commit_message>
<xml_diff>
--- a/files/Dortelus-Resume.docx
+++ b/files/Dortelus-Resume.docx
@@ -6,6 +6,9 @@
       <w:pPr>
         <w:pStyle w:val="Name"/>
         <w:ind w:left="0"/>
+        <w:rPr>
+          <w:noProof/>
+        </w:rPr>
       </w:pPr>
       <w:r>
         <w:rPr>
@@ -99,6 +102,23 @@
     </w:p>
     <w:p>
       <w:pPr>
+        <w:pStyle w:val="Name"/>
+        <w:ind w:left="0"/>
+        <w:rPr>
+          <w:sz w:val="18"/>
+          <w:szCs w:val="18"/>
+        </w:rPr>
+      </w:pPr>
+      <w:r>
+        <w:rPr>
+          <w:sz w:val="18"/>
+          <w:szCs w:val="18"/>
+        </w:rPr>
+        <w:t>www.linkedin.com/in/kenson-dortelus-3b6404173</w:t>
+      </w:r>
+    </w:p>
+    <w:p>
+      <w:pPr>
         <w:pStyle w:val="Address"/>
         <w:jc w:val="left"/>
       </w:pPr>
@@ -362,7 +382,13 @@
         <w:spacing w:before="100" w:beforeAutospacing="1" w:after="100" w:afterAutospacing="1"/>
       </w:pPr>
       <w:r>
-        <w:t>Familiar with cybersecurity concepts and capable of implementing security measures</w:t>
+        <w:t xml:space="preserve"> Gained foundational knowledge in basic device configuration, including setting up routers</w:t>
+      </w:r>
+      <w:r>
+        <w:br/>
+      </w:r>
+      <w:r>
+        <w:t>and switches, and securing access by configuring and encrypting passwords</w:t>
       </w:r>
     </w:p>
     <w:p>
@@ -375,7 +401,13 @@
         <w:spacing w:before="100" w:beforeAutospacing="1" w:after="100" w:afterAutospacing="1"/>
       </w:pPr>
       <w:r>
-        <w:t>Strong analytical and problem-solving skills</w:t>
+        <w:t>Demonstrated understanding of basic IP routing, dynamic routing protocols, and how hosts</w:t>
+      </w:r>
+      <w:r>
+        <w:br/>
+      </w:r>
+      <w:r>
+        <w:t>determine routing paths within a TCP/IP network</w:t>
       </w:r>
     </w:p>
     <w:p>
@@ -388,16 +420,13 @@
         <w:spacing w:before="100" w:beforeAutospacing="1" w:after="100" w:afterAutospacing="1"/>
       </w:pPr>
       <w:r>
-        <w:t>Strong customer relation skills</w:t>
-      </w:r>
-      <w:r>
-        <w:t>,</w:t>
-      </w:r>
-      <w:r>
-        <w:t xml:space="preserve"> and </w:t>
-      </w:r>
-      <w:r>
-        <w:t>phone support skills</w:t>
+        <w:t>Developed understanding of LAN and WAN concepts; configured and troubleshot default</w:t>
+      </w:r>
+      <w:r>
+        <w:br/>
+      </w:r>
+      <w:r>
+        <w:t>gateway issues to ensure proper network connectivity</w:t>
       </w:r>
     </w:p>
     <w:p>
@@ -410,7 +439,7 @@
         <w:spacing w:before="100" w:beforeAutospacing="1" w:after="100" w:afterAutospacing="1"/>
       </w:pPr>
       <w:r>
-        <w:t>Excellent written communication and verbal skills, as well as strong listening skills</w:t>
+        <w:t>Strong analytical, problem-solving, and customer support skills</w:t>
       </w:r>
     </w:p>
     <w:p>
@@ -423,6 +452,19 @@
         <w:spacing w:before="100" w:beforeAutospacing="1" w:after="100" w:afterAutospacing="1"/>
       </w:pPr>
       <w:r>
+        <w:t>Excellent written communication and verbal skills, as well as strong listening skills</w:t>
+      </w:r>
+    </w:p>
+    <w:p>
+      <w:pPr>
+        <w:numPr>
+          <w:ilvl w:val="0"/>
+          <w:numId w:val="3"/>
+        </w:numPr>
+        <w:shd w:val="clear" w:color="auto" w:fill="FFFFFF"/>
+        <w:spacing w:before="100" w:beforeAutospacing="1" w:after="100" w:afterAutospacing="1"/>
+      </w:pPr>
+      <w:r>
         <w:t>Excellent time management skills and the ability to work independently or as part of a team</w:t>
       </w:r>
     </w:p>
@@ -446,37 +488,125 @@
     </w:p>
     <w:p>
       <w:pPr>
+        <w:pStyle w:val="ResumeHeadings"/>
+      </w:pPr>
+      <w:r>
+        <w:t>Employ</w:t>
+      </w:r>
+      <w:r>
+        <w:t>me</w:t>
+      </w:r>
+      <w:r>
+        <w:t>nt History</w:t>
+      </w:r>
+    </w:p>
+    <w:p>
+      <w:pPr>
+        <w:spacing w:before="68"/>
+        <w:ind w:left="-156" w:right="123" w:hanging="156"/>
+        <w:rPr>
+          <w:b/>
+          <w:bCs/>
+          <w:i/>
+          <w:iCs/>
+          <w:color w:val="000000" w:themeColor="text1"/>
+        </w:rPr>
+      </w:pPr>
+      <w:r>
+        <w:rPr>
+          <w:b/>
+          <w:bCs/>
+          <w:i/>
+          <w:iCs/>
+          <w:color w:val="000000" w:themeColor="text1"/>
+        </w:rPr>
+        <w:t xml:space="preserve">     </w:t>
+      </w:r>
+      <w:r>
+        <w:rPr>
+          <w:b/>
+          <w:bCs/>
+          <w:i/>
+          <w:iCs/>
+          <w:color w:val="000000" w:themeColor="text1"/>
+        </w:rPr>
+        <w:t xml:space="preserve">Courtyards Care Center, Orlando, FL </w:t>
+      </w:r>
+      <w:r>
+        <w:tab/>
+      </w:r>
+      <w:r>
+        <w:rPr>
+          <w:b/>
+          <w:bCs/>
+          <w:i/>
+          <w:iCs/>
+          <w:color w:val="000000" w:themeColor="text1"/>
+        </w:rPr>
+        <w:t xml:space="preserve">October 2022 - Present </w:t>
+      </w:r>
+    </w:p>
+    <w:p>
+      <w:pPr>
+        <w:spacing w:before="68"/>
+        <w:ind w:left="-156" w:right="123" w:hanging="156"/>
+        <w:rPr>
+          <w:b/>
+          <w:bCs/>
+          <w:i/>
+          <w:iCs/>
+          <w:color w:val="000000" w:themeColor="text1"/>
+        </w:rPr>
+      </w:pPr>
+      <w:r>
+        <w:rPr>
+          <w:b/>
+          <w:bCs/>
+          <w:i/>
+          <w:iCs/>
+          <w:color w:val="000000" w:themeColor="text1"/>
+        </w:rPr>
+        <w:t xml:space="preserve">     Physical Therapy</w:t>
+      </w:r>
+      <w:r>
+        <w:rPr>
+          <w:b/>
+          <w:bCs/>
+          <w:i/>
+          <w:iCs/>
+          <w:color w:val="000000" w:themeColor="text1"/>
+        </w:rPr>
+        <w:t xml:space="preserve"> </w:t>
+      </w:r>
+    </w:p>
+    <w:p>
+      <w:pPr>
         <w:pStyle w:val="ListParagraph"/>
         <w:numPr>
           <w:ilvl w:val="0"/>
           <w:numId w:val="3"/>
         </w:numPr>
         <w:rPr>
-          <w:szCs w:val="24"/>
-        </w:rPr>
-      </w:pPr>
-      <w:r>
-        <w:t>Energetic, hardworking, reliable, and passionate</w:t>
+          <w:i/>
+          <w:iCs/>
+          <w:color w:val="000000" w:themeColor="text1"/>
+          <w:szCs w:val="24"/>
+        </w:rPr>
+      </w:pPr>
+      <w:r>
+        <w:rPr>
+          <w:szCs w:val="24"/>
+        </w:rPr>
+        <w:t xml:space="preserve">Treating patients with a variety of disorder including Parkinson’s disease, Alzheimer disease, amputation and CVA </w:t>
       </w:r>
     </w:p>
     <w:p>
       <w:pPr>
-        <w:pStyle w:val="ResumeHeadings"/>
-      </w:pPr>
-      <w:r>
-        <w:t>Employ</w:t>
-      </w:r>
-      <w:r>
-        <w:t>me</w:t>
-      </w:r>
-      <w:r>
-        <w:t>nt History</w:t>
-      </w:r>
-    </w:p>
-    <w:p>
-      <w:pPr>
-        <w:spacing w:before="68"/>
-        <w:ind w:left="-156" w:right="123" w:hanging="156"/>
+        <w:pStyle w:val="ListParagraph"/>
+        <w:numPr>
+          <w:ilvl w:val="0"/>
+          <w:numId w:val="3"/>
+        </w:numPr>
         <w:rPr>
           <w:b/>
           <w:bCs/>
@@ -487,15 +617,40 @@
       </w:pPr>
       <w:r>
         <w:rPr>
+          <w:szCs w:val="24"/>
+        </w:rPr>
+        <w:t xml:space="preserve">Instructed/Educated family members in safety, exercises, and proper transfer technique for patients with   Parkinson’s, stroke, and other neurological conditions </w:t>
+      </w:r>
+      <w:r>
+        <w:rPr>
+          <w:szCs w:val="24"/>
+        </w:rPr>
+        <w:t xml:space="preserve"> </w:t>
+      </w:r>
+    </w:p>
+    <w:p>
+      <w:pPr>
+        <w:pStyle w:val="ListParagraph"/>
+        <w:numPr>
+          <w:ilvl w:val="0"/>
+          <w:numId w:val="3"/>
+        </w:numPr>
+        <w:rPr>
           <w:b/>
           <w:bCs/>
           <w:i/>
           <w:iCs/>
           <w:color w:val="000000" w:themeColor="text1"/>
         </w:rPr>
-        <w:t xml:space="preserve">     </w:t>
-      </w:r>
-      <w:r>
+      </w:pPr>
+      <w:r>
+        <w:t>Maintained clear, empathetic communication with patients and their family members, providing updates and addressing concerns in a timely and professional manner</w:t>
+      </w:r>
+    </w:p>
+    <w:p>
+      <w:pPr>
+        <w:pStyle w:val="ListParagraph"/>
+        <w:ind w:left="360"/>
         <w:rPr>
           <w:b/>
           <w:bCs/>
@@ -503,12 +658,12 @@
           <w:iCs/>
           <w:color w:val="000000" w:themeColor="text1"/>
         </w:rPr>
-        <w:t xml:space="preserve">Courtyards Care Center, Orlando, FL </w:t>
-      </w:r>
-      <w:r>
-        <w:tab/>
-      </w:r>
-      <w:r>
+      </w:pPr>
+    </w:p>
+    <w:p>
+      <w:pPr>
+        <w:pStyle w:val="ListParagraph"/>
+        <w:ind w:left="0"/>
         <w:rPr>
           <w:b/>
           <w:bCs/>
@@ -516,13 +671,8 @@
           <w:iCs/>
           <w:color w:val="000000" w:themeColor="text1"/>
         </w:rPr>
-        <w:t xml:space="preserve">October 2022 - Present </w:t>
-      </w:r>
-    </w:p>
-    <w:p>
-      <w:pPr>
-        <w:spacing w:before="68"/>
-        <w:ind w:left="-156" w:right="123" w:hanging="156"/>
+      </w:pPr>
+      <w:r>
         <w:rPr>
           <w:b/>
           <w:bCs/>
@@ -530,7 +680,8 @@
           <w:iCs/>
           <w:color w:val="000000" w:themeColor="text1"/>
         </w:rPr>
-      </w:pPr>
+        <w:t>Jackson</w:t>
+      </w:r>
       <w:r>
         <w:rPr>
           <w:b/>
@@ -539,7 +690,7 @@
           <w:iCs/>
           <w:color w:val="000000" w:themeColor="text1"/>
         </w:rPr>
-        <w:t xml:space="preserve">     Physical Therapy</w:t>
+        <w:t>ville</w:t>
       </w:r>
       <w:r>
         <w:rPr>
@@ -549,7 +700,78 @@
           <w:iCs/>
           <w:color w:val="000000" w:themeColor="text1"/>
         </w:rPr>
-        <w:t xml:space="preserve"> </w:t>
+        <w:t xml:space="preserve"> Nursing </w:t>
+      </w:r>
+      <w:r>
+        <w:rPr>
+          <w:b/>
+          <w:bCs/>
+          <w:i/>
+          <w:iCs/>
+          <w:color w:val="000000" w:themeColor="text1"/>
+        </w:rPr>
+        <w:t xml:space="preserve">and </w:t>
+      </w:r>
+      <w:r>
+        <w:rPr>
+          <w:b/>
+          <w:bCs/>
+          <w:i/>
+          <w:iCs/>
+          <w:color w:val="000000" w:themeColor="text1"/>
+        </w:rPr>
+        <w:t>R</w:t>
+      </w:r>
+      <w:r>
+        <w:rPr>
+          <w:b/>
+          <w:bCs/>
+          <w:i/>
+          <w:iCs/>
+          <w:color w:val="000000" w:themeColor="text1"/>
+        </w:rPr>
+        <w:t>ehab</w:t>
+      </w:r>
+      <w:r>
+        <w:rPr>
+          <w:b/>
+          <w:bCs/>
+          <w:i/>
+          <w:iCs/>
+          <w:color w:val="000000" w:themeColor="text1"/>
+        </w:rPr>
+        <w:t xml:space="preserve"> Center</w:t>
+      </w:r>
+      <w:r>
+        <w:rPr>
+          <w:b/>
+          <w:bCs/>
+          <w:i/>
+          <w:iCs/>
+          <w:color w:val="000000" w:themeColor="text1"/>
+        </w:rPr>
+        <w:t>, Jacksonville, FL December 2018 – October 2021</w:t>
+      </w:r>
+    </w:p>
+    <w:p>
+      <w:pPr>
+        <w:rPr>
+          <w:b/>
+          <w:bCs/>
+          <w:i/>
+          <w:iCs/>
+          <w:color w:val="000000" w:themeColor="text1"/>
+        </w:rPr>
+      </w:pPr>
+      <w:r>
+        <w:rPr>
+          <w:b/>
+          <w:bCs/>
+          <w:i/>
+          <w:iCs/>
+          <w:color w:val="000000" w:themeColor="text1"/>
+        </w:rPr>
+        <w:t>Physical Therapy</w:t>
       </w:r>
     </w:p>
     <w:p>
@@ -560,17 +782,23 @@
           <w:numId w:val="3"/>
         </w:numPr>
         <w:rPr>
-          <w:i/>
-          <w:iCs/>
-          <w:color w:val="000000" w:themeColor="text1"/>
-          <w:szCs w:val="24"/>
-        </w:rPr>
-      </w:pPr>
-      <w:r>
-        <w:rPr>
-          <w:szCs w:val="24"/>
-        </w:rPr>
-        <w:t xml:space="preserve">Treating patients with a variety of disorder including Parkinson’s disease, Alzheimer disease, amputation and CVA </w:t>
+          <w:szCs w:val="24"/>
+        </w:rPr>
+      </w:pPr>
+      <w:r>
+        <w:rPr>
+          <w:szCs w:val="24"/>
+        </w:rPr>
+        <w:t>Treated patients with a variety of diagnosis including total shoulder replacement, total knee replacement,</w:t>
+      </w:r>
+      <w:r>
+        <w:rPr>
+          <w:szCs w:val="24"/>
+        </w:rPr>
+        <w:t xml:space="preserve"> </w:t>
+      </w:r>
+      <w:r>
+        <w:t>meniscal tear, ACL reconstruction, rotator cuff repair, and frozen shoulder</w:t>
       </w:r>
     </w:p>
     <w:p>
@@ -581,24 +809,24 @@
           <w:numId w:val="3"/>
         </w:numPr>
         <w:rPr>
-          <w:b/>
-          <w:bCs/>
-          <w:i/>
-          <w:iCs/>
-          <w:color w:val="000000" w:themeColor="text1"/>
-        </w:rPr>
-      </w:pPr>
-      <w:r>
-        <w:rPr>
-          <w:szCs w:val="24"/>
-        </w:rPr>
-        <w:t xml:space="preserve">Instructed/Educated family members in safety, exercises, and proper transfer technique for patients with   Parkinson’s, stroke, and other neurological conditions </w:t>
+          <w:szCs w:val="24"/>
+        </w:rPr>
+      </w:pPr>
+      <w:r>
+        <w:rPr>
+          <w:szCs w:val="24"/>
+        </w:rPr>
+        <w:lastRenderedPageBreak/>
+        <w:t>Performed MMT, goniometric measurements, and used modalities such as thermal and non-thermal ultrasound,</w:t>
       </w:r>
       <w:r>
         <w:rPr>
           <w:szCs w:val="24"/>
         </w:rPr>
         <w:t xml:space="preserve"> </w:t>
+      </w:r>
+      <w:r>
+        <w:t>pre-mod and IFC E-stim, manual massage techniques, and hot and cold packs</w:t>
       </w:r>
     </w:p>
     <w:p>
@@ -609,240 +837,39 @@
           <w:numId w:val="3"/>
         </w:numPr>
         <w:rPr>
+          <w:szCs w:val="24"/>
+        </w:rPr>
+      </w:pPr>
+      <w:r>
+        <w:t>Collaborated with healthcare teams to address and resolve any issues or requests, contributing to overall patient care and experience</w:t>
+      </w:r>
+    </w:p>
+    <w:p>
+      <w:pPr>
+        <w:rPr>
           <w:b/>
           <w:bCs/>
           <w:i/>
           <w:iCs/>
-          <w:color w:val="000000" w:themeColor="text1"/>
-        </w:rPr>
-      </w:pPr>
-      <w:r>
-        <w:t>Maintained clear, empathetic communication with patients and their family members, providing updates and addressing concerns in a timely and professional manner</w:t>
-      </w:r>
+        </w:rPr>
+      </w:pPr>
     </w:p>
     <w:p>
       <w:pPr>
-        <w:pStyle w:val="ListParagraph"/>
-        <w:ind w:left="360"/>
         <w:rPr>
           <w:b/>
           <w:bCs/>
           <w:i/>
           <w:iCs/>
-          <w:color w:val="000000" w:themeColor="text1"/>
-        </w:rPr>
-      </w:pPr>
-    </w:p>
-    <w:p>
-      <w:pPr>
-        <w:pStyle w:val="ListParagraph"/>
-        <w:ind w:left="0"/>
+        </w:rPr>
+      </w:pPr>
+      <w:r>
         <w:rPr>
           <w:b/>
           <w:bCs/>
           <w:i/>
           <w:iCs/>
-          <w:color w:val="000000" w:themeColor="text1"/>
-        </w:rPr>
-      </w:pPr>
-      <w:r>
-        <w:rPr>
-          <w:b/>
-          <w:bCs/>
-          <w:i/>
-          <w:iCs/>
-          <w:color w:val="000000" w:themeColor="text1"/>
-        </w:rPr>
-        <w:t>Jackson</w:t>
-      </w:r>
-      <w:r>
-        <w:rPr>
-          <w:b/>
-          <w:bCs/>
-          <w:i/>
-          <w:iCs/>
-          <w:color w:val="000000" w:themeColor="text1"/>
-        </w:rPr>
-        <w:t>ville</w:t>
-      </w:r>
-      <w:r>
-        <w:rPr>
-          <w:b/>
-          <w:bCs/>
-          <w:i/>
-          <w:iCs/>
-          <w:color w:val="000000" w:themeColor="text1"/>
-        </w:rPr>
-        <w:t xml:space="preserve"> Nursing </w:t>
-      </w:r>
-      <w:r>
-        <w:rPr>
-          <w:b/>
-          <w:bCs/>
-          <w:i/>
-          <w:iCs/>
-          <w:color w:val="000000" w:themeColor="text1"/>
-        </w:rPr>
-        <w:t xml:space="preserve">and </w:t>
-      </w:r>
-      <w:r>
-        <w:rPr>
-          <w:b/>
-          <w:bCs/>
-          <w:i/>
-          <w:iCs/>
-          <w:color w:val="000000" w:themeColor="text1"/>
-        </w:rPr>
-        <w:t>R</w:t>
-      </w:r>
-      <w:r>
-        <w:rPr>
-          <w:b/>
-          <w:bCs/>
-          <w:i/>
-          <w:iCs/>
-          <w:color w:val="000000" w:themeColor="text1"/>
-        </w:rPr>
-        <w:t>ehab</w:t>
-      </w:r>
-      <w:r>
-        <w:rPr>
-          <w:b/>
-          <w:bCs/>
-          <w:i/>
-          <w:iCs/>
-          <w:color w:val="000000" w:themeColor="text1"/>
-        </w:rPr>
-        <w:t xml:space="preserve"> Center</w:t>
-      </w:r>
-      <w:r>
-        <w:rPr>
-          <w:b/>
-          <w:bCs/>
-          <w:i/>
-          <w:iCs/>
-          <w:color w:val="000000" w:themeColor="text1"/>
-        </w:rPr>
-        <w:t>, Jacksonville, FL December 2018 – October 2021</w:t>
-      </w:r>
-    </w:p>
-    <w:p>
-      <w:pPr>
-        <w:rPr>
-          <w:b/>
-          <w:bCs/>
-          <w:i/>
-          <w:iCs/>
-          <w:color w:val="000000" w:themeColor="text1"/>
-        </w:rPr>
-      </w:pPr>
-      <w:r>
-        <w:rPr>
-          <w:b/>
-          <w:bCs/>
-          <w:i/>
-          <w:iCs/>
-          <w:color w:val="000000" w:themeColor="text1"/>
-        </w:rPr>
-        <w:t>Physical Therapy</w:t>
-      </w:r>
-    </w:p>
-    <w:p>
-      <w:pPr>
-        <w:pStyle w:val="ListParagraph"/>
-        <w:numPr>
-          <w:ilvl w:val="0"/>
-          <w:numId w:val="3"/>
-        </w:numPr>
-        <w:rPr>
-          <w:szCs w:val="24"/>
-        </w:rPr>
-      </w:pPr>
-      <w:r>
-        <w:rPr>
-          <w:szCs w:val="24"/>
-        </w:rPr>
-        <w:t>Treated patients with a variety of diagnosis including total shoulder replacement, total knee replacement,</w:t>
-      </w:r>
-      <w:r>
-        <w:rPr>
-          <w:szCs w:val="24"/>
-        </w:rPr>
-        <w:t xml:space="preserve"> </w:t>
-      </w:r>
-      <w:r>
-        <w:t>meniscal tear, ACL reconstruction, rotator cuff repair, and frozen shoulder</w:t>
-      </w:r>
-    </w:p>
-    <w:p>
-      <w:pPr>
-        <w:pStyle w:val="ListParagraph"/>
-        <w:numPr>
-          <w:ilvl w:val="0"/>
-          <w:numId w:val="3"/>
-        </w:numPr>
-        <w:rPr>
-          <w:szCs w:val="24"/>
-        </w:rPr>
-      </w:pPr>
-      <w:r>
-        <w:rPr>
-          <w:szCs w:val="24"/>
-        </w:rPr>
-        <w:t>Performed MMT, goniometric measurements, and used modalities such as thermal and non-thermal ultrasound,</w:t>
-      </w:r>
-      <w:r>
-        <w:rPr>
-          <w:szCs w:val="24"/>
-        </w:rPr>
-        <w:t xml:space="preserve"> </w:t>
-      </w:r>
-      <w:r>
-        <w:t>pre-mod and IFC E-stim, manual massage techniques, and hot and cold packs</w:t>
-      </w:r>
-    </w:p>
-    <w:p>
-      <w:pPr>
-        <w:pStyle w:val="ListParagraph"/>
-        <w:numPr>
-          <w:ilvl w:val="0"/>
-          <w:numId w:val="3"/>
-        </w:numPr>
-        <w:rPr>
-          <w:szCs w:val="24"/>
-        </w:rPr>
-      </w:pPr>
-      <w:r>
-        <w:t>Collaborated with healthcare teams to address and resolve any issues or requests, contributing to overall patient care and experience</w:t>
-      </w:r>
-    </w:p>
-    <w:p>
-      <w:pPr>
-        <w:rPr>
-          <w:b/>
-          <w:bCs/>
-          <w:i/>
-          <w:iCs/>
-        </w:rPr>
-      </w:pPr>
-    </w:p>
-    <w:p>
-      <w:pPr>
-        <w:rPr>
-          <w:b/>
-          <w:bCs/>
-          <w:i/>
-          <w:iCs/>
-        </w:rPr>
-      </w:pPr>
-      <w:r>
-        <w:rPr>
-          <w:b/>
-          <w:bCs/>
-          <w:i/>
-          <w:iCs/>
-        </w:rPr>
-        <w:lastRenderedPageBreak/>
+        </w:rPr>
         <w:t>Approve Electric Co</w:t>
       </w:r>
       <w:r>
@@ -1100,40 +1127,20 @@
       </w:r>
     </w:p>
     <w:p>
-      <w:r>
-        <w:rPr>
-          <w:noProof/>
-        </w:rPr>
-        <w:pict w14:anchorId="3FF9E1FD">
-          <v:rect id="_x0000_i1025" alt="" style="width:468pt;height:.05pt;mso-width-percent:0;mso-height-percent:0;mso-width-percent:0;mso-height-percent:0" o:hralign="center" o:hrstd="t" o:hr="t" fillcolor="#a0a0a0" stroked="f"/>
-        </w:pict>
-      </w:r>
-    </w:p>
-    <w:p>
-      <w:pPr>
-        <w:spacing w:line="259" w:lineRule="auto"/>
-        <w:rPr>
-          <w:b/>
+      <w:pPr>
+        <w:pStyle w:val="ResumeHeadings"/>
+      </w:pPr>
+      <w:r>
+        <w:rPr>
           <w:bCs/>
           <w:i/>
-          <w:iCs/>
-        </w:rPr>
-      </w:pPr>
-      <w:r>
-        <w:rPr>
-          <w:b/>
+        </w:rPr>
+        <w:t>Volunteer</w:t>
+      </w:r>
+      <w:r>
+        <w:rPr>
           <w:bCs/>
           <w:i/>
-          <w:iCs/>
-        </w:rPr>
-        <w:t>Volunteer</w:t>
-      </w:r>
-      <w:r>
-        <w:rPr>
-          <w:b/>
-          <w:bCs/>
-          <w:i/>
-          <w:iCs/>
         </w:rPr>
         <w:t>, Christian Tech Center – Present</w:t>
       </w:r>
@@ -3886,8 +3893,8 @@
   <w:abstractNum w:abstractNumId="15" w15:restartNumberingAfterBreak="0">
     <w:nsid w:val="52D0605A"/>
     <w:multiLevelType w:val="hybridMultilevel"/>
-    <w:tmpl w:val="89A620B6"/>
-    <w:lvl w:ilvl="0" w:tplc="5CBAE9C8">
+    <w:tmpl w:val="707A8ED4"/>
+    <w:lvl w:ilvl="0" w:tplc="04090001">
       <w:start w:val="1"/>
       <w:numFmt w:val="bullet"/>
       <w:lvlText w:val=""/>
@@ -5978,6 +5985,11 @@
     <w:basedOn w:val="DefaultParagraphFont"/>
     <w:rsid w:val="005B4B28"/>
   </w:style>
+  <w:style w:type="character" w:customStyle="1" w:styleId="textlayer--absolute">
+    <w:name w:val="textlayer--absolute"/>
+    <w:basedOn w:val="DefaultParagraphFont"/>
+    <w:rsid w:val="0073733F"/>
+  </w:style>
 </w:styles>
 </file>
 

</xml_diff>